<commit_message>
Add modified HW2 files
</commit_message>
<xml_diff>
--- a/HW/HW2_20140040_KeonilKim.docx
+++ b/HW/HW2_20140040_KeonilKim.docx
@@ -130,23 +130,7 @@
           <w:rFonts w:ascii="Times" w:hAnsi="Times" w:cs="Times"/>
           <w:color w:val="000000" w:themeColor="text1"/>
         </w:rPr>
-        <w:t xml:space="preserve">two or fewer users transmit at the same time, each user requires 2.5Mbps. Total 5Mbps is available through shared link, there will be no queueing delay. However, if three users transmit at the same time, it </w:t>
-      </w:r>
-      <w:proofErr w:type="gramStart"/>
-      <w:r>
-        <w:rPr>
-          <w:rFonts w:ascii="Times" w:hAnsi="Times" w:cs="Times"/>
-          <w:color w:val="000000" w:themeColor="text1"/>
-        </w:rPr>
-        <w:t>require</w:t>
-      </w:r>
-      <w:proofErr w:type="gramEnd"/>
-      <w:r>
-        <w:rPr>
-          <w:rFonts w:ascii="Times" w:hAnsi="Times" w:cs="Times"/>
-          <w:color w:val="000000" w:themeColor="text1"/>
-        </w:rPr>
-        <w:t xml:space="preserve"> 7.5Mbps bandwidth, which is not available through 5Mbps link, thus, queueing delay occurs.</w:t>
+        <w:t>two or fewer users transmit at the same time, each user requires 2.5Mbps. Total 5Mbps is available through shared link, there will be no queueing delay. However, if three users transmit at the same time, it require 7.5Mbps bandwidth, which is not available through 5Mbps link, thus, queueing delay occurs.</w:t>
       </w:r>
     </w:p>
     <w:p>
@@ -660,7 +644,62 @@
           <w:rFonts w:ascii="Times" w:hAnsi="Times" w:cs="Times"/>
           <w:color w:val="000000" w:themeColor="text1"/>
         </w:rPr>
-        <w:t xml:space="preserve"> 166.10, 168.05, 166.429 for each trial.</w:t>
+        <w:t xml:space="preserve"> </w:t>
+      </w:r>
+      <w:r>
+        <w:rPr>
+          <w:rFonts w:ascii="Times" w:hAnsi="Times" w:cs="Times"/>
+          <w:color w:val="000000" w:themeColor="text1"/>
+        </w:rPr>
+        <w:t>140,</w:t>
+      </w:r>
+      <w:r>
+        <w:rPr>
+          <w:rFonts w:ascii="Times" w:hAnsi="Times" w:cs="Times" w:hint="eastAsia"/>
+          <w:color w:val="000000" w:themeColor="text1"/>
+          <w:lang w:eastAsia="ko-KR"/>
+        </w:rPr>
+        <w:t xml:space="preserve"> </w:t>
+      </w:r>
+      <w:r>
+        <w:rPr>
+          <w:rFonts w:ascii="Times" w:hAnsi="Times" w:cs="Times"/>
+          <w:color w:val="000000" w:themeColor="text1"/>
+          <w:lang w:eastAsia="ko-KR"/>
+        </w:rPr>
+        <w:t>141,</w:t>
+      </w:r>
+      <w:r>
+        <w:rPr>
+          <w:rFonts w:ascii="Times" w:hAnsi="Times" w:cs="Times" w:hint="eastAsia"/>
+          <w:color w:val="000000" w:themeColor="text1"/>
+          <w:lang w:eastAsia="ko-KR"/>
+        </w:rPr>
+        <w:t xml:space="preserve"> </w:t>
+      </w:r>
+      <w:r>
+        <w:rPr>
+          <w:rFonts w:ascii="Times" w:hAnsi="Times" w:cs="Times"/>
+          <w:color w:val="000000" w:themeColor="text1"/>
+          <w:lang w:eastAsia="ko-KR"/>
+        </w:rPr>
+        <w:t>144</w:t>
+      </w:r>
+      <w:r>
+        <w:rPr>
+          <w:rFonts w:ascii="Times" w:hAnsi="Times" w:cs="Times" w:hint="eastAsia"/>
+          <w:color w:val="000000" w:themeColor="text1"/>
+          <w:lang w:eastAsia="ko-KR"/>
+        </w:rPr>
+        <w:t xml:space="preserve"> </w:t>
+      </w:r>
+      <w:r>
+        <w:rPr>
+          <w:rFonts w:ascii="Times" w:hAnsi="Times" w:cs="Times"/>
+          <w:color w:val="000000" w:themeColor="text1"/>
+          <w:lang w:eastAsia="ko-KR"/>
+        </w:rPr>
+        <w:t>for each trial</w:t>
       </w:r>
     </w:p>
     <w:p>
@@ -677,7 +716,6 @@
         <w:rPr>
           <w:rFonts w:ascii="Times" w:hAnsi="Times" w:cs="Times"/>
           <w:color w:val="000000" w:themeColor="text1"/>
-          <w:lang w:eastAsia="ko-KR"/>
         </w:rPr>
       </w:pPr>
       <w:r>
@@ -685,13 +723,12 @@
           <w:rFonts w:ascii="Times" w:hAnsi="Times" w:cs="Times"/>
           <w:noProof/>
           <w:color w:val="000000" w:themeColor="text1"/>
-          <w:lang w:eastAsia="ko-KR"/>
         </w:rPr>
         <w:drawing>
-          <wp:inline distT="0" distB="0" distL="0" distR="0" wp14:anchorId="02BA4F44" wp14:editId="3C645439">
-            <wp:extent cx="2784648" cy="2692958"/>
+          <wp:inline distT="0" distB="0" distL="0" distR="0" wp14:anchorId="0A7E9A5B" wp14:editId="38D75169">
+            <wp:extent cx="5727700" cy="2298700"/>
             <wp:effectExtent l="0" t="0" r="0" b="0"/>
-            <wp:docPr id="6" name="Picture 6"/>
+            <wp:docPr id="4" name="Picture 4"/>
             <wp:cNvGraphicFramePr>
               <a:graphicFrameLocks xmlns:a="http://schemas.openxmlformats.org/drawingml/2006/main" noChangeAspect="1"/>
             </wp:cNvGraphicFramePr>
@@ -699,7 +736,7 @@
               <a:graphicData uri="http://schemas.openxmlformats.org/drawingml/2006/picture">
                 <pic:pic xmlns:pic="http://schemas.openxmlformats.org/drawingml/2006/picture">
                   <pic:nvPicPr>
-                    <pic:cNvPr id="6" name="Screen Shot 2018-09-17 at 1.36.21 AM.png"/>
+                    <pic:cNvPr id="4" name="Screen Shot 2018-09-17 at 1.33.57 PM.png"/>
                     <pic:cNvPicPr/>
                   </pic:nvPicPr>
                   <pic:blipFill>
@@ -717,7 +754,7 @@
                   <pic:spPr>
                     <a:xfrm>
                       <a:off x="0" y="0"/>
-                      <a:ext cx="2791773" cy="2699848"/>
+                      <a:ext cx="5727700" cy="2298700"/>
                     </a:xfrm>
                     <a:prstGeom prst="rect">
                       <a:avLst/>
@@ -729,6 +766,24 @@
           </wp:inline>
         </w:drawing>
       </w:r>
+    </w:p>
+    <w:p>
+      <w:pPr>
+        <w:widowControl w:val="0"/>
+        <w:tabs>
+          <w:tab w:val="left" w:pos="220"/>
+          <w:tab w:val="left" w:pos="720"/>
+        </w:tabs>
+        <w:autoSpaceDE w:val="0"/>
+        <w:autoSpaceDN w:val="0"/>
+        <w:adjustRightInd w:val="0"/>
+        <w:spacing w:after="293"/>
+        <w:rPr>
+          <w:rFonts w:ascii="Times" w:hAnsi="Times" w:cs="Times"/>
+          <w:color w:val="000000" w:themeColor="text1"/>
+          <w:lang w:eastAsia="ko-KR"/>
+        </w:rPr>
+      </w:pPr>
       <w:r>
         <w:rPr>
           <w:rFonts w:ascii="Times" w:hAnsi="Times" w:cs="Times"/>
@@ -737,10 +792,10 @@
           <w:lang w:eastAsia="ko-KR"/>
         </w:rPr>
         <w:drawing>
-          <wp:inline distT="0" distB="0" distL="0" distR="0" wp14:anchorId="230FDE7A" wp14:editId="0C500085">
-            <wp:extent cx="2822139" cy="2682910"/>
+          <wp:inline distT="0" distB="0" distL="0" distR="0" wp14:anchorId="5D30A4E0" wp14:editId="211C0E4E">
+            <wp:extent cx="5727700" cy="1841500"/>
             <wp:effectExtent l="0" t="0" r="0" b="0"/>
-            <wp:docPr id="7" name="Picture 7"/>
+            <wp:docPr id="2" name="Picture 2"/>
             <wp:cNvGraphicFramePr>
               <a:graphicFrameLocks xmlns:a="http://schemas.openxmlformats.org/drawingml/2006/main" noChangeAspect="1"/>
             </wp:cNvGraphicFramePr>
@@ -748,7 +803,7 @@
               <a:graphicData uri="http://schemas.openxmlformats.org/drawingml/2006/picture">
                 <pic:pic xmlns:pic="http://schemas.openxmlformats.org/drawingml/2006/picture">
                   <pic:nvPicPr>
-                    <pic:cNvPr id="7" name="Screen Shot 2018-09-17 at 1.54.30 AM.png"/>
+                    <pic:cNvPr id="2" name="Screen Shot 2018-09-17 at 1.22.18 PM.png"/>
                     <pic:cNvPicPr/>
                   </pic:nvPicPr>
                   <pic:blipFill>
@@ -766,7 +821,7 @@
                   <pic:spPr>
                     <a:xfrm>
                       <a:off x="0" y="0"/>
-                      <a:ext cx="2844320" cy="2703996"/>
+                      <a:ext cx="5727700" cy="1841500"/>
                     </a:xfrm>
                     <a:prstGeom prst="rect">
                       <a:avLst/>
@@ -786,10 +841,10 @@
           <w:lang w:eastAsia="ko-KR"/>
         </w:rPr>
         <w:drawing>
-          <wp:inline distT="0" distB="0" distL="0" distR="0" wp14:anchorId="669DD98D" wp14:editId="34C17A1D">
-            <wp:extent cx="2662813" cy="2487457"/>
-            <wp:effectExtent l="0" t="0" r="4445" b="1905"/>
-            <wp:docPr id="8" name="Picture 8"/>
+          <wp:inline distT="0" distB="0" distL="0" distR="0" wp14:anchorId="4BC23632" wp14:editId="24C502BC">
+            <wp:extent cx="5727700" cy="2235200"/>
+            <wp:effectExtent l="0" t="0" r="0" b="0"/>
+            <wp:docPr id="3" name="Picture 3"/>
             <wp:cNvGraphicFramePr>
               <a:graphicFrameLocks xmlns:a="http://schemas.openxmlformats.org/drawingml/2006/main" noChangeAspect="1"/>
             </wp:cNvGraphicFramePr>
@@ -797,7 +852,7 @@
               <a:graphicData uri="http://schemas.openxmlformats.org/drawingml/2006/picture">
                 <pic:pic xmlns:pic="http://schemas.openxmlformats.org/drawingml/2006/picture">
                   <pic:nvPicPr>
-                    <pic:cNvPr id="8" name="Screen Shot 2018-09-17 at 1.57.05 AM.png"/>
+                    <pic:cNvPr id="3" name="Screen Shot 2018-09-17 at 1.25.46 PM.png"/>
                     <pic:cNvPicPr/>
                   </pic:nvPicPr>
                   <pic:blipFill>
@@ -815,7 +870,7 @@
                   <pic:spPr>
                     <a:xfrm>
                       <a:off x="0" y="0"/>
-                      <a:ext cx="2676128" cy="2499895"/>
+                      <a:ext cx="5727700" cy="2235200"/>
                     </a:xfrm>
                     <a:prstGeom prst="rect">
                       <a:avLst/>
@@ -854,7 +909,14 @@
           <w:rFonts w:ascii="Times" w:hAnsi="Times" w:cs="Times"/>
           <w:color w:val="000000" w:themeColor="text1"/>
         </w:rPr>
-        <w:t>All three trial results in 13 routers in the path without change.</w:t>
+        <w:t>All three trial results in 15</w:t>
+      </w:r>
+      <w:r>
+        <w:rPr>
+          <w:rFonts w:ascii="Times" w:hAnsi="Times" w:cs="Times"/>
+          <w:color w:val="000000" w:themeColor="text1"/>
+        </w:rPr>
+        <w:t xml:space="preserve"> routers in the path without change.</w:t>
       </w:r>
     </w:p>
     <w:p>
@@ -883,8 +945,24 @@
           <w:rFonts w:ascii="Times" w:hAnsi="Times" w:cs="Times"/>
           <w:color w:val="000000" w:themeColor="text1"/>
         </w:rPr>
-        <w:t>It looks like 9, 10 routers are ISPs.</w:t>
-      </w:r>
+        <w:t>It looks like 9, 10</w:t>
+      </w:r>
+      <w:r>
+        <w:rPr>
+          <w:rFonts w:ascii="Times" w:hAnsi="Times" w:cs="Times"/>
+          <w:color w:val="000000" w:themeColor="text1"/>
+        </w:rPr>
+        <w:t>, 11</w:t>
+      </w:r>
+      <w:r>
+        <w:rPr>
+          <w:rFonts w:ascii="Times" w:hAnsi="Times" w:cs="Times"/>
+          <w:color w:val="000000" w:themeColor="text1"/>
+        </w:rPr>
+        <w:t xml:space="preserve"> routers are ISPs.</w:t>
+      </w:r>
+      <w:bookmarkStart w:id="0" w:name="_GoBack"/>
+      <w:bookmarkEnd w:id="0"/>
     </w:p>
     <w:p>
       <w:pPr>
@@ -898,11 +976,38 @@
           <w:color w:val="000000" w:themeColor="text1"/>
         </w:rPr>
       </w:pPr>
-      <w:r>
-        <w:rPr>
-          <w:rFonts w:ascii="Times" w:hAnsi="Times" w:cs="Times"/>
-          <w:color w:val="000000" w:themeColor="text1"/>
-        </w:rPr>
+    </w:p>
+    <w:p>
+      <w:pPr>
+        <w:widowControl w:val="0"/>
+        <w:autoSpaceDE w:val="0"/>
+        <w:autoSpaceDN w:val="0"/>
+        <w:adjustRightInd w:val="0"/>
+        <w:spacing w:after="240"/>
+        <w:rPr>
+          <w:rFonts w:ascii="Times" w:hAnsi="Times" w:cs="Times"/>
+          <w:color w:val="000000" w:themeColor="text1"/>
+        </w:rPr>
+      </w:pPr>
+    </w:p>
+    <w:p>
+      <w:pPr>
+        <w:widowControl w:val="0"/>
+        <w:autoSpaceDE w:val="0"/>
+        <w:autoSpaceDN w:val="0"/>
+        <w:adjustRightInd w:val="0"/>
+        <w:spacing w:after="240"/>
+        <w:rPr>
+          <w:rFonts w:ascii="Times" w:hAnsi="Times" w:cs="Times"/>
+          <w:color w:val="000000" w:themeColor="text1"/>
+        </w:rPr>
+      </w:pPr>
+      <w:r>
+        <w:rPr>
+          <w:rFonts w:ascii="Times" w:hAnsi="Times" w:cs="Times"/>
+          <w:color w:val="000000" w:themeColor="text1"/>
+        </w:rPr>
+        <w:lastRenderedPageBreak/>
         <w:t>[Problem 4.]</w:t>
       </w:r>
     </w:p>
@@ -1046,23 +1151,7 @@
           <w:rFonts w:ascii="Times" w:hAnsi="Times" w:cs="Times"/>
           <w:color w:val="000000" w:themeColor="text1"/>
         </w:rPr>
-        <w:t xml:space="preserve">It takes 15ms + 799*5ms = 4010ms = 4.01 seconds. It is much faster to use </w:t>
-      </w:r>
-      <w:proofErr w:type="gramStart"/>
-      <w:r>
-        <w:rPr>
-          <w:rFonts w:ascii="Times" w:hAnsi="Times" w:cs="Times"/>
-          <w:color w:val="000000" w:themeColor="text1"/>
-        </w:rPr>
-        <w:t>segmentation ,</w:t>
-      </w:r>
-      <w:proofErr w:type="gramEnd"/>
-      <w:r>
-        <w:rPr>
-          <w:rFonts w:ascii="Times" w:hAnsi="Times" w:cs="Times"/>
-          <w:color w:val="000000" w:themeColor="text1"/>
-        </w:rPr>
-        <w:t xml:space="preserve"> comparing to the answer in part (a).</w:t>
+        <w:t>It takes 15ms + 799*5ms = 4010ms = 4.01 seconds. It is much faster to use segmentation , comparing to the answer in part (a).</w:t>
       </w:r>
       <w:r>
         <w:rPr>
@@ -1097,7 +1186,6 @@
           <w:rFonts w:ascii="Times" w:hAnsi="Times" w:cs="Times"/>
           <w:color w:val="000000" w:themeColor="text1"/>
         </w:rPr>
-        <w:lastRenderedPageBreak/>
         <w:t>[Problem 5.]</w:t>
       </w:r>
     </w:p>
@@ -1199,21 +1287,12 @@
         <w:t>Persistent (</w:t>
       </w:r>
       <w:proofErr w:type="spellStart"/>
-      <w:proofErr w:type="gramStart"/>
-      <w:r>
-        <w:rPr>
-          <w:rFonts w:ascii="Times" w:hAnsi="Times" w:cs="Times"/>
-          <w:color w:val="000000" w:themeColor="text1"/>
-        </w:rPr>
-        <w:t>Connection:keep</w:t>
-      </w:r>
-      <w:proofErr w:type="gramEnd"/>
-      <w:r>
-        <w:rPr>
-          <w:rFonts w:ascii="Times" w:hAnsi="Times" w:cs="Times"/>
-          <w:color w:val="000000" w:themeColor="text1"/>
-        </w:rPr>
-        <w:t>-alive</w:t>
+      <w:r>
+        <w:rPr>
+          <w:rFonts w:ascii="Times" w:hAnsi="Times" w:cs="Times"/>
+          <w:color w:val="000000" w:themeColor="text1"/>
+        </w:rPr>
+        <w:t>Connection:keep-alive</w:t>
       </w:r>
       <w:proofErr w:type="spellEnd"/>
       <w:r>
@@ -1287,18 +1366,9 @@
           <w:rFonts w:ascii="Times" w:hAnsi="Times" w:cs="Times"/>
           <w:color w:val="000000" w:themeColor="text1"/>
         </w:rPr>
-        <w:t>User-</w:t>
-      </w:r>
-      <w:proofErr w:type="gramStart"/>
-      <w:r>
-        <w:rPr>
-          <w:rFonts w:ascii="Times" w:hAnsi="Times" w:cs="Times"/>
-          <w:color w:val="000000" w:themeColor="text1"/>
-        </w:rPr>
-        <w:t>Agent:Mozilla</w:t>
+        <w:t>User-Agent:Mozilla</w:t>
       </w:r>
       <w:proofErr w:type="spellEnd"/>
-      <w:proofErr w:type="gramEnd"/>
       <w:r>
         <w:rPr>
           <w:rFonts w:ascii="Times" w:hAnsi="Times" w:cs="Times"/>
@@ -1394,38 +1464,29 @@
           <w:color w:val="000000" w:themeColor="text1"/>
         </w:rPr>
       </w:pPr>
-      <w:proofErr w:type="gramStart"/>
-      <w:r>
-        <w:rPr>
-          <w:rFonts w:ascii="Times" w:hAnsi="Times" w:cs="Times"/>
-          <w:color w:val="000000" w:themeColor="text1"/>
-        </w:rPr>
-        <w:t>Δ</w:t>
-      </w:r>
-      <w:r>
-        <w:rPr>
-          <w:rFonts w:ascii="Times" w:hAnsi="Times" w:cs="Times"/>
-          <w:color w:val="000000" w:themeColor="text1"/>
+      <w:r>
+        <w:rPr>
+          <w:rFonts w:ascii="Times" w:hAnsi="Times" w:cs="Times"/>
+          <w:color w:val="000000" w:themeColor="text1"/>
+        </w:rPr>
+        <w:t xml:space="preserve">Δ </w:t>
+      </w:r>
+      <w:r>
+        <w:rPr>
+          <w:rFonts w:ascii="Times" w:hAnsi="Times" w:cs="Times" w:hint="eastAsia"/>
+          <w:color w:val="000000" w:themeColor="text1"/>
+          <w:lang w:eastAsia="ko-KR"/>
         </w:rPr>
         <w:t xml:space="preserve"> </w:t>
       </w:r>
       <w:r>
         <w:rPr>
-          <w:rFonts w:ascii="Times" w:hAnsi="Times" w:cs="Times" w:hint="eastAsia"/>
-          <w:color w:val="000000" w:themeColor="text1"/>
-          <w:lang w:eastAsia="ko-KR"/>
-        </w:rPr>
-        <w:t xml:space="preserve"> </w:t>
-      </w:r>
-      <w:r>
-        <w:rPr>
           <w:rFonts w:ascii="Times" w:hAnsi="Times" w:cs="Times"/>
           <w:color w:val="000000" w:themeColor="text1"/>
           <w:lang w:eastAsia="ko-KR"/>
         </w:rPr>
         <w:t>=</w:t>
       </w:r>
-      <w:proofErr w:type="gramEnd"/>
       <w:r>
         <w:rPr>
           <w:rFonts w:ascii="Times" w:hAnsi="Times" w:cs="Times" w:hint="eastAsia"/>
@@ -1478,7 +1539,7 @@
         <w:spacing w:after="293"/>
         <w:ind w:left="720"/>
         <w:rPr>
-          <w:rFonts w:ascii="Times" w:hAnsi="Times" w:cs="Times" w:hint="eastAsia"/>
+          <w:rFonts w:ascii="Times" w:hAnsi="Times" w:cs="Times"/>
           <w:color w:val="000000" w:themeColor="text1"/>
           <w:lang w:eastAsia="ko-KR"/>
         </w:rPr>
@@ -1569,23 +1630,19 @@
           <w:color w:val="000000" w:themeColor="text1"/>
           <w:lang w:eastAsia="ko-KR"/>
         </w:rPr>
-        <w:t xml:space="preserve">When cache hit, response time could be considered as 0. </w:t>
-      </w:r>
-      <w:proofErr w:type="gramStart"/>
-      <w:r>
-        <w:rPr>
-          <w:rFonts w:ascii="Times" w:hAnsi="Times" w:cs="Times"/>
-          <w:color w:val="000000" w:themeColor="text1"/>
-          <w:lang w:eastAsia="ko-KR"/>
-        </w:rPr>
-        <w:t>Also</w:t>
-      </w:r>
-      <w:proofErr w:type="gramEnd"/>
-      <w:r>
-        <w:rPr>
-          <w:rFonts w:ascii="Times" w:hAnsi="Times" w:cs="Times"/>
-          <w:color w:val="000000" w:themeColor="text1"/>
-          <w:lang w:eastAsia="ko-KR"/>
+        <w:t xml:space="preserve">When cache hit, response time could be considered as 0. Also </w:t>
+      </w:r>
+      <w:r>
+        <w:rPr>
+          <w:rFonts w:ascii="Times" w:hAnsi="Times" w:cs="Times"/>
+          <w:color w:val="000000" w:themeColor="text1"/>
+        </w:rPr>
+        <w:t>β</w:t>
+      </w:r>
+      <w:r>
+        <w:rPr>
+          <w:rFonts w:ascii="Times" w:hAnsi="Times" w:cs="Times"/>
+          <w:color w:val="000000" w:themeColor="text1"/>
         </w:rPr>
         <w:t xml:space="preserve"> </w:t>
       </w:r>
@@ -1594,20 +1651,6 @@
           <w:rFonts w:ascii="Times" w:hAnsi="Times" w:cs="Times"/>
           <w:color w:val="000000" w:themeColor="text1"/>
         </w:rPr>
-        <w:t>β</w:t>
-      </w:r>
-      <w:r>
-        <w:rPr>
-          <w:rFonts w:ascii="Times" w:hAnsi="Times" w:cs="Times"/>
-          <w:color w:val="000000" w:themeColor="text1"/>
-        </w:rPr>
-        <w:t xml:space="preserve"> </w:t>
-      </w:r>
-      <w:r>
-        <w:rPr>
-          <w:rFonts w:ascii="Times" w:hAnsi="Times" w:cs="Times"/>
-          <w:color w:val="000000" w:themeColor="text1"/>
-        </w:rPr>
         <w:t xml:space="preserve">=16*0.4 </w:t>
       </w:r>
       <w:r>
@@ -1629,23 +1672,7 @@
           <w:rFonts w:ascii="Times" w:hAnsi="Times" w:cs="Times"/>
           <w:color w:val="000000" w:themeColor="text1"/>
         </w:rPr>
-        <w:t>t require to servers. The total average response time = 3 + 0.056</w:t>
-      </w:r>
-      <w:proofErr w:type="gramStart"/>
-      <w:r>
-        <w:rPr>
-          <w:rFonts w:ascii="Times" w:hAnsi="Times" w:cs="Times"/>
-          <w:color w:val="000000" w:themeColor="text1"/>
-        </w:rPr>
-        <w:t>/(</w:t>
-      </w:r>
-      <w:proofErr w:type="gramEnd"/>
-      <w:r>
-        <w:rPr>
-          <w:rFonts w:ascii="Times" w:hAnsi="Times" w:cs="Times"/>
-          <w:color w:val="000000" w:themeColor="text1"/>
-        </w:rPr>
-        <w:t xml:space="preserve">1-0.056*6.4) = 3 + 0.09 seconds = 3.09 seconds, when </w:t>
+        <w:t xml:space="preserve">t require to servers. The total average response time = 3 + 0.056/(1-0.056*6.4) = 3 + 0.09 seconds = 3.09 seconds, when </w:t>
       </w:r>
       <w:proofErr w:type="spellStart"/>
       <w:r>
@@ -1774,11 +1801,25 @@
           <w:color w:val="000000" w:themeColor="text1"/>
         </w:rPr>
       </w:pPr>
-      <w:r>
-        <w:rPr>
-          <w:rFonts w:ascii="Times" w:hAnsi="Times" w:cs="Times"/>
-          <w:color w:val="000000" w:themeColor="text1"/>
-        </w:rPr>
+    </w:p>
+    <w:p>
+      <w:pPr>
+        <w:widowControl w:val="0"/>
+        <w:autoSpaceDE w:val="0"/>
+        <w:autoSpaceDN w:val="0"/>
+        <w:adjustRightInd w:val="0"/>
+        <w:spacing w:after="240"/>
+        <w:rPr>
+          <w:rFonts w:ascii="Times" w:hAnsi="Times" w:cs="Times"/>
+          <w:color w:val="000000" w:themeColor="text1"/>
+        </w:rPr>
+      </w:pPr>
+      <w:r>
+        <w:rPr>
+          <w:rFonts w:ascii="Times" w:hAnsi="Times" w:cs="Times"/>
+          <w:color w:val="000000" w:themeColor="text1"/>
+        </w:rPr>
+        <w:lastRenderedPageBreak/>
         <w:t xml:space="preserve">[Problem 8.] </w:t>
       </w:r>
     </w:p>
@@ -1786,143 +1827,119 @@
       <w:pPr>
         <w:pStyle w:val="NormalWeb"/>
         <w:rPr>
+          <w:rFonts w:ascii="Times" w:eastAsia="AppleSDGothicNeo" w:hAnsi="Times"/>
+        </w:rPr>
+      </w:pPr>
+      <w:proofErr w:type="spellStart"/>
+      <w:r>
+        <w:rPr>
+          <w:rFonts w:ascii="Times" w:hAnsi="Times" w:cs="Times"/>
+          <w:color w:val="000000" w:themeColor="text1"/>
+        </w:rPr>
+        <w:t>FingerIO</w:t>
+      </w:r>
+      <w:proofErr w:type="spellEnd"/>
+      <w:r>
+        <w:rPr>
+          <w:rFonts w:ascii="Times" w:hAnsi="Times" w:cs="Times"/>
+          <w:color w:val="000000" w:themeColor="text1"/>
+        </w:rPr>
+        <w:t xml:space="preserve"> uses SONAR, </w:t>
+      </w:r>
+      <w:proofErr w:type="spellStart"/>
+      <w:r>
+        <w:rPr>
+          <w:rFonts w:ascii="Times" w:hAnsi="Times" w:cs="Times"/>
+          <w:color w:val="000000" w:themeColor="text1"/>
+        </w:rPr>
+        <w:t>SkinTrack</w:t>
+      </w:r>
+      <w:proofErr w:type="spellEnd"/>
+      <w:r>
+        <w:rPr>
+          <w:rFonts w:ascii="Times" w:hAnsi="Times" w:cs="Times"/>
+          <w:color w:val="000000" w:themeColor="text1"/>
+        </w:rPr>
+        <w:t xml:space="preserve"> uses electric pulse. </w:t>
+      </w:r>
+      <w:proofErr w:type="spellStart"/>
+      <w:r>
+        <w:rPr>
+          <w:rFonts w:ascii="Times" w:hAnsi="Times" w:cs="Times"/>
+          <w:color w:val="000000" w:themeColor="text1"/>
+        </w:rPr>
+        <w:t>SkinTrack</w:t>
+      </w:r>
+      <w:proofErr w:type="spellEnd"/>
+      <w:r>
+        <w:rPr>
+          <w:rFonts w:ascii="Times" w:hAnsi="Times" w:cs="Times"/>
+          <w:color w:val="000000" w:themeColor="text1"/>
+        </w:rPr>
+        <w:t xml:space="preserve"> needs an ring emitting the electric pulses. Personally </w:t>
+      </w:r>
+      <w:proofErr w:type="spellStart"/>
+      <w:r>
+        <w:rPr>
+          <w:rFonts w:ascii="Times" w:hAnsi="Times" w:cs="Times"/>
+          <w:color w:val="000000" w:themeColor="text1"/>
+        </w:rPr>
+        <w:t>FingerIO</w:t>
+      </w:r>
+      <w:proofErr w:type="spellEnd"/>
+      <w:r>
+        <w:rPr>
+          <w:rFonts w:ascii="Times" w:hAnsi="Times" w:cs="Times"/>
+          <w:color w:val="000000" w:themeColor="text1"/>
+        </w:rPr>
+        <w:t xml:space="preserve"> is better owing to the requirement of an additional ring of </w:t>
+      </w:r>
+      <w:proofErr w:type="spellStart"/>
+      <w:r>
+        <w:rPr>
+          <w:rFonts w:ascii="Times" w:hAnsi="Times" w:cs="Times"/>
+          <w:color w:val="000000" w:themeColor="text1"/>
+        </w:rPr>
+        <w:t>SkinTrack</w:t>
+      </w:r>
+      <w:proofErr w:type="spellEnd"/>
+      <w:r>
+        <w:rPr>
+          <w:rFonts w:ascii="Times" w:hAnsi="Times" w:cs="Times"/>
+          <w:color w:val="000000" w:themeColor="text1"/>
+        </w:rPr>
+        <w:t xml:space="preserve">. Even though </w:t>
+      </w:r>
+      <w:proofErr w:type="spellStart"/>
+      <w:r>
+        <w:rPr>
+          <w:rFonts w:ascii="Times" w:hAnsi="Times" w:cs="Times"/>
+          <w:color w:val="000000" w:themeColor="text1"/>
+        </w:rPr>
+        <w:t>FingerIO</w:t>
+      </w:r>
+      <w:proofErr w:type="spellEnd"/>
+      <w:r>
+        <w:rPr>
+          <w:rFonts w:ascii="Times" w:hAnsi="Times" w:cs="Times"/>
+          <w:color w:val="000000" w:themeColor="text1"/>
+        </w:rPr>
+        <w:t xml:space="preserve"> has comparatively lower accuracy issue, it is definitely handy to implement same function without additional gadgets or subsystem.</w:t>
+      </w:r>
+      <w:r>
+        <w:rPr>
+          <w:rFonts w:ascii="Times" w:eastAsia="AppleSDGothicNeo" w:hAnsi="Times"/>
+        </w:rPr>
+        <w:t xml:space="preserve"> </w:t>
+      </w:r>
+    </w:p>
+    <w:p>
+      <w:pPr>
+        <w:pStyle w:val="NormalWeb"/>
+        <w:rPr>
           <w:rFonts w:ascii="Times" w:hAnsi="Times"/>
         </w:rPr>
       </w:pPr>
-      <w:proofErr w:type="spellStart"/>
-      <w:r>
-        <w:rPr>
-          <w:rFonts w:ascii="Times" w:hAnsi="Times" w:cs="Times"/>
-          <w:color w:val="000000" w:themeColor="text1"/>
-        </w:rPr>
-        <w:t>FingerIO</w:t>
-      </w:r>
-      <w:proofErr w:type="spellEnd"/>
-      <w:r>
-        <w:rPr>
-          <w:rFonts w:ascii="Times" w:hAnsi="Times" w:cs="Times"/>
-          <w:color w:val="000000" w:themeColor="text1"/>
-        </w:rPr>
-        <w:t xml:space="preserve"> uses SONAR, </w:t>
-      </w:r>
-      <w:proofErr w:type="spellStart"/>
-      <w:r>
-        <w:rPr>
-          <w:rFonts w:ascii="Times" w:hAnsi="Times" w:cs="Times"/>
-          <w:color w:val="000000" w:themeColor="text1"/>
-        </w:rPr>
-        <w:t>SkinTrack</w:t>
-      </w:r>
-      <w:proofErr w:type="spellEnd"/>
-      <w:r>
-        <w:rPr>
-          <w:rFonts w:ascii="Times" w:hAnsi="Times" w:cs="Times"/>
-          <w:color w:val="000000" w:themeColor="text1"/>
-        </w:rPr>
-        <w:t xml:space="preserve"> uses electric pulse. </w:t>
-      </w:r>
-      <w:proofErr w:type="spellStart"/>
-      <w:r>
-        <w:rPr>
-          <w:rFonts w:ascii="Times" w:hAnsi="Times" w:cs="Times"/>
-          <w:color w:val="000000" w:themeColor="text1"/>
-        </w:rPr>
-        <w:t>SkinTrack</w:t>
-      </w:r>
-      <w:proofErr w:type="spellEnd"/>
-      <w:r>
-        <w:rPr>
-          <w:rFonts w:ascii="Times" w:hAnsi="Times" w:cs="Times"/>
-          <w:color w:val="000000" w:themeColor="text1"/>
-        </w:rPr>
-        <w:t xml:space="preserve"> needs </w:t>
-      </w:r>
-      <w:proofErr w:type="gramStart"/>
-      <w:r>
-        <w:rPr>
-          <w:rFonts w:ascii="Times" w:hAnsi="Times" w:cs="Times"/>
-          <w:color w:val="000000" w:themeColor="text1"/>
-        </w:rPr>
-        <w:t>an</w:t>
-      </w:r>
-      <w:proofErr w:type="gramEnd"/>
-      <w:r>
-        <w:rPr>
-          <w:rFonts w:ascii="Times" w:hAnsi="Times" w:cs="Times"/>
-          <w:color w:val="000000" w:themeColor="text1"/>
-        </w:rPr>
-        <w:t xml:space="preserve"> ring emitting the electric pulses. </w:t>
-      </w:r>
-      <w:proofErr w:type="gramStart"/>
-      <w:r>
-        <w:rPr>
-          <w:rFonts w:ascii="Times" w:hAnsi="Times" w:cs="Times"/>
-          <w:color w:val="000000" w:themeColor="text1"/>
-        </w:rPr>
-        <w:t>Personally</w:t>
-      </w:r>
-      <w:proofErr w:type="gramEnd"/>
-      <w:r>
-        <w:rPr>
-          <w:rFonts w:ascii="Times" w:hAnsi="Times" w:cs="Times"/>
-          <w:color w:val="000000" w:themeColor="text1"/>
-        </w:rPr>
-        <w:t xml:space="preserve"> </w:t>
-      </w:r>
-      <w:proofErr w:type="spellStart"/>
-      <w:r>
-        <w:rPr>
-          <w:rFonts w:ascii="Times" w:hAnsi="Times" w:cs="Times"/>
-          <w:color w:val="000000" w:themeColor="text1"/>
-        </w:rPr>
-        <w:t>FingerIO</w:t>
-      </w:r>
-      <w:proofErr w:type="spellEnd"/>
-      <w:r>
-        <w:rPr>
-          <w:rFonts w:ascii="Times" w:hAnsi="Times" w:cs="Times"/>
-          <w:color w:val="000000" w:themeColor="text1"/>
-        </w:rPr>
-        <w:t xml:space="preserve"> is better owing to the requirement of an additional ring of </w:t>
-      </w:r>
-      <w:proofErr w:type="spellStart"/>
-      <w:r>
-        <w:rPr>
-          <w:rFonts w:ascii="Times" w:hAnsi="Times" w:cs="Times"/>
-          <w:color w:val="000000" w:themeColor="text1"/>
-        </w:rPr>
-        <w:t>SkinTrack</w:t>
-      </w:r>
-      <w:proofErr w:type="spellEnd"/>
-      <w:r>
-        <w:rPr>
-          <w:rFonts w:ascii="Times" w:hAnsi="Times" w:cs="Times"/>
-          <w:color w:val="000000" w:themeColor="text1"/>
-        </w:rPr>
-        <w:t xml:space="preserve">. Even though </w:t>
-      </w:r>
-      <w:proofErr w:type="spellStart"/>
-      <w:r>
-        <w:rPr>
-          <w:rFonts w:ascii="Times" w:hAnsi="Times" w:cs="Times"/>
-          <w:color w:val="000000" w:themeColor="text1"/>
-        </w:rPr>
-        <w:t>FingerIO</w:t>
-      </w:r>
-      <w:proofErr w:type="spellEnd"/>
-      <w:r>
-        <w:rPr>
-          <w:rFonts w:ascii="Times" w:hAnsi="Times" w:cs="Times"/>
-          <w:color w:val="000000" w:themeColor="text1"/>
-        </w:rPr>
-        <w:t xml:space="preserve"> has comparatively lower accuracy issue, it is definitely handy to implement same function without additional gadgets or subsystem.</w:t>
-      </w:r>
-      <w:r>
-        <w:rPr>
-          <w:rFonts w:ascii="Times" w:eastAsia="AppleSDGothicNeo" w:hAnsi="Times"/>
-        </w:rPr>
-        <w:t xml:space="preserve"> </w:t>
-      </w:r>
     </w:p>
     <w:p>
       <w:pPr>
@@ -1936,53 +1953,11 @@
           <w:color w:val="000000" w:themeColor="text1"/>
         </w:rPr>
       </w:pPr>
-    </w:p>
-    <w:p>
-      <w:pPr>
-        <w:widowControl w:val="0"/>
-        <w:autoSpaceDE w:val="0"/>
-        <w:autoSpaceDN w:val="0"/>
-        <w:adjustRightInd w:val="0"/>
-        <w:spacing w:after="240"/>
-        <w:rPr>
-          <w:rFonts w:ascii="Times" w:hAnsi="Times" w:cs="Times"/>
-          <w:color w:val="000000" w:themeColor="text1"/>
-        </w:rPr>
-      </w:pPr>
-    </w:p>
-    <w:p>
-      <w:pPr>
-        <w:widowControl w:val="0"/>
-        <w:autoSpaceDE w:val="0"/>
-        <w:autoSpaceDN w:val="0"/>
-        <w:adjustRightInd w:val="0"/>
-        <w:spacing w:after="240"/>
-        <w:rPr>
-          <w:rFonts w:ascii="Times" w:hAnsi="Times" w:cs="Times"/>
-          <w:color w:val="000000" w:themeColor="text1"/>
-        </w:rPr>
-      </w:pPr>
-    </w:p>
-    <w:p>
-      <w:pPr>
-        <w:widowControl w:val="0"/>
-        <w:autoSpaceDE w:val="0"/>
-        <w:autoSpaceDN w:val="0"/>
-        <w:adjustRightInd w:val="0"/>
-        <w:spacing w:after="240"/>
-        <w:rPr>
-          <w:rFonts w:ascii="Times" w:hAnsi="Times" w:cs="Times"/>
-          <w:color w:val="000000" w:themeColor="text1"/>
-        </w:rPr>
-      </w:pPr>
-      <w:bookmarkStart w:id="0" w:name="_GoBack"/>
-      <w:bookmarkEnd w:id="0"/>
-      <w:r>
-        <w:rPr>
-          <w:rFonts w:ascii="Times" w:hAnsi="Times" w:cs="Times"/>
-          <w:color w:val="000000" w:themeColor="text1"/>
-        </w:rPr>
-        <w:lastRenderedPageBreak/>
+      <w:r>
+        <w:rPr>
+          <w:rFonts w:ascii="Times" w:hAnsi="Times" w:cs="Times"/>
+          <w:color w:val="000000" w:themeColor="text1"/>
+        </w:rPr>
         <w:t>[Essay]</w:t>
       </w:r>
     </w:p>
@@ -2008,23 +1983,7 @@
           <w:rFonts w:ascii="Times" w:hAnsi="Times" w:cs="Times"/>
           <w:color w:val="000000" w:themeColor="text1"/>
         </w:rPr>
-        <w:t xml:space="preserve">Hire lecturer: At least for CS major, most important courses are offered very </w:t>
-      </w:r>
-      <w:proofErr w:type="gramStart"/>
-      <w:r>
-        <w:rPr>
-          <w:rFonts w:ascii="Times" w:hAnsi="Times" w:cs="Times"/>
-          <w:color w:val="000000" w:themeColor="text1"/>
-        </w:rPr>
-        <w:t>rarely(</w:t>
-      </w:r>
-      <w:proofErr w:type="gramEnd"/>
-      <w:r>
-        <w:rPr>
-          <w:rFonts w:ascii="Times" w:hAnsi="Times" w:cs="Times"/>
-          <w:color w:val="000000" w:themeColor="text1"/>
-        </w:rPr>
-        <w:t xml:space="preserve">such as Automata class) and honestly, some classes are really unhelpful, </w:t>
+        <w:t xml:space="preserve">Hire lecturer: At least for CS major, most important courses are offered very rarely(such as Automata class) and honestly, some classes are really unhelpful, </w:t>
       </w:r>
       <w:r>
         <w:rPr>
@@ -2058,25 +2017,7 @@
           <w:color w:val="000000" w:themeColor="text1"/>
           <w:lang w:eastAsia="ko-KR"/>
         </w:rPr>
-        <w:t xml:space="preserve">Stop forcing English lecture: </w:t>
-      </w:r>
-      <w:proofErr w:type="gramStart"/>
-      <w:r>
-        <w:rPr>
-          <w:rFonts w:ascii="Times" w:hAnsi="Times" w:cs="Times"/>
-          <w:color w:val="000000" w:themeColor="text1"/>
-          <w:lang w:eastAsia="ko-KR"/>
-        </w:rPr>
-        <w:t>Of course</w:t>
-      </w:r>
-      <w:proofErr w:type="gramEnd"/>
-      <w:r>
-        <w:rPr>
-          <w:rFonts w:ascii="Times" w:hAnsi="Times" w:cs="Times"/>
-          <w:color w:val="000000" w:themeColor="text1"/>
-          <w:lang w:eastAsia="ko-KR"/>
-        </w:rPr>
-        <w:t xml:space="preserve"> it is important to study and debate in English. However, at least some basic courses and concepts is better to be delivered with Korean, which is easier for student, and more importantly, for professors. Honestly, quite many professors are not fluent with English. It results in inefficient lecture even if professors’ knowledge and teaching skill is good enough. I saw many professors who gave great explanation only in Korean. English lecture should be provided and I agree that we all should be familiar with English when we graduate. However, just forcing English lecture is definitely the worst policy for both students and professors.</w:t>
+        <w:t>Stop forcing English lecture: Of course it is important to study and debate in English. However, at least some basic courses and concepts is better to be delivered with Korean, which is easier for student, and more importantly, for professors. Honestly, quite many professors are not fluent with English. It results in inefficient lecture even if professors’ knowledge and teaching skill is good enough. I saw many professors who gave great explanation only in Korean. English lecture should be provided and I agree that we all should be familiar with English when we graduate. However, just forcing English lecture is definitely the worst policy for both students and professors.</w:t>
       </w:r>
     </w:p>
     <w:p>

</xml_diff>